<commit_message>
Update for May 9 presentation
</commit_message>
<xml_diff>
--- a/doc/website.docx
+++ b/doc/website.docx
@@ -12,6 +12,8 @@
           <w:szCs w:val="22"/>
         </w:rPr>
       </w:pPr>
+      <w:bookmarkStart w:id="0" w:name="_Hlk479630350"/>
+      <w:bookmarkEnd w:id="0"/>
       <w:r>
         <w:rPr>
           <w:rFonts w:asciiTheme="minorHAnsi" w:eastAsiaTheme="minorEastAsia" w:hAnsiTheme="minorHAnsi" w:cstheme="minorBidi"/>
@@ -206,7 +208,7 @@
                     </pic:cNvPicPr>
                   </pic:nvPicPr>
                   <pic:blipFill>
-                    <a:blip r:embed="rId5" cstate="print">
+                    <a:blip r:embed="rId6" cstate="print">
                       <a:extLst>
                         <a:ext uri="{28A0092B-C50C-407E-A947-70E740481C1C}">
                           <a14:useLocalDpi xmlns:a14="http://schemas.microsoft.com/office/drawing/2010/main" val="0"/>
@@ -255,7 +257,7 @@
       <w:r>
         <w:t xml:space="preserve"> (</w:t>
       </w:r>
-      <w:hyperlink r:id="rId6" w:history="1">
+      <w:hyperlink r:id="rId7" w:history="1">
         <w:r>
           <w:rPr>
             <w:rStyle w:val="Hyperlink"/>
@@ -568,7 +570,7 @@
         </w:rPr>
         <w:t>The front-end web application was built using Angular (</w:t>
       </w:r>
-      <w:hyperlink r:id="rId7" w:history="1">
+      <w:hyperlink r:id="rId8" w:history="1">
         <w:r>
           <w:rPr>
             <w:rStyle w:val="Hyperlink"/>
@@ -707,15 +709,7 @@
         <w:rPr>
           <w:rFonts w:ascii="Calibri" w:hAnsi="Calibri" w:cs="Calibri"/>
         </w:rPr>
-        <w:t xml:space="preserve"> data </w:t>
-      </w:r>
-      <w:bookmarkStart w:id="0" w:name="_GoBack"/>
-      <w:bookmarkEnd w:id="0"/>
-      <w:r>
-        <w:rPr>
-          <w:rFonts w:ascii="Calibri" w:hAnsi="Calibri" w:cs="Calibri"/>
-        </w:rPr>
-        <w:t>model.</w:t>
+        <w:t xml:space="preserve"> data model.</w:t>
       </w:r>
     </w:p>
     <w:p>
@@ -759,6 +753,7 @@
     </w:p>
     <w:p>
       <w:pPr>
+        <w:jc w:val="center"/>
         <w:rPr>
           <w:rFonts w:ascii="Calibri" w:hAnsi="Calibri" w:cs="Calibri"/>
         </w:rPr>
@@ -770,8 +765,8 @@
         </w:rPr>
         <w:drawing>
           <wp:inline distT="0" distB="0" distL="0" distR="0">
-            <wp:extent cx="5943600" cy="1248885"/>
-            <wp:effectExtent l="0" t="0" r="0" b="8890"/>
+            <wp:extent cx="2902267" cy="1828800"/>
+            <wp:effectExtent l="0" t="0" r="0" b="0"/>
             <wp:docPr id="1" name="Picture 1" descr="C:\Users\Fan Li\AppData\Local\Microsoft\Windows\INetCache\Content.Word\graph-visual-layout.png"/>
             <wp:cNvGraphicFramePr>
               <a:graphicFrameLocks xmlns:a="http://schemas.openxmlformats.org/drawingml/2006/main" noChangeAspect="1"/>
@@ -785,23 +780,21 @@
                       <a:picLocks noChangeAspect="1" noChangeArrowheads="1"/>
                     </pic:cNvPicPr>
                   </pic:nvPicPr>
-                  <pic:blipFill>
-                    <a:blip r:embed="rId8">
+                  <pic:blipFill rotWithShape="1">
+                    <a:blip r:embed="rId9">
                       <a:extLst>
                         <a:ext uri="{28A0092B-C50C-407E-A947-70E740481C1C}">
                           <a14:useLocalDpi xmlns:a14="http://schemas.microsoft.com/office/drawing/2010/main" val="0"/>
                         </a:ext>
                       </a:extLst>
                     </a:blip>
-                    <a:srcRect/>
-                    <a:stretch>
-                      <a:fillRect/>
-                    </a:stretch>
+                    <a:srcRect l="-535" r="67188"/>
+                    <a:stretch/>
                   </pic:blipFill>
                   <pic:spPr bwMode="auto">
                     <a:xfrm>
                       <a:off x="0" y="0"/>
-                      <a:ext cx="5943600" cy="1248885"/>
+                      <a:ext cx="2902267" cy="1828800"/>
                     </a:xfrm>
                     <a:prstGeom prst="rect">
                       <a:avLst/>
@@ -810,6 +803,11 @@
                     <a:ln>
                       <a:noFill/>
                     </a:ln>
+                    <a:extLst>
+                      <a:ext uri="{53640926-AAD7-44D8-BBD7-CCE9431645EC}">
+                        <a14:shadowObscured xmlns:a14="http://schemas.microsoft.com/office/drawing/2010/main"/>
+                      </a:ext>
+                    </a:extLst>
                   </pic:spPr>
                 </pic:pic>
               </a:graphicData>
@@ -820,11 +818,143 @@
     </w:p>
     <w:p>
       <w:pPr>
-        <w:rPr>
-          <w:rFonts w:ascii="Calibri" w:hAnsi="Calibri" w:cs="Calibri"/>
-          <w:color w:val="000000"/>
-        </w:rPr>
-      </w:pPr>
+        <w:jc w:val="center"/>
+        <w:rPr>
+          <w:rFonts w:ascii="Calibri" w:hAnsi="Calibri" w:cs="Calibri"/>
+        </w:rPr>
+      </w:pPr>
+      <w:r>
+        <w:rPr>
+          <w:rFonts w:ascii="Calibri" w:hAnsi="Calibri" w:cs="Calibri"/>
+          <w:noProof/>
+        </w:rPr>
+        <w:drawing>
+          <wp:inline distT="0" distB="0" distL="0" distR="0" wp14:anchorId="7FE5F719" wp14:editId="34458693">
+            <wp:extent cx="2883662" cy="1828800"/>
+            <wp:effectExtent l="0" t="0" r="0" b="0"/>
+            <wp:docPr id="3" name="Picture 3" descr="C:\Users\Fan Li\AppData\Local\Microsoft\Windows\INetCache\Content.Word\graph-visual-layout.png"/>
+            <wp:cNvGraphicFramePr>
+              <a:graphicFrameLocks xmlns:a="http://schemas.openxmlformats.org/drawingml/2006/main" noChangeAspect="1"/>
+            </wp:cNvGraphicFramePr>
+            <a:graphic xmlns:a="http://schemas.openxmlformats.org/drawingml/2006/main">
+              <a:graphicData uri="http://schemas.openxmlformats.org/drawingml/2006/picture">
+                <pic:pic xmlns:pic="http://schemas.openxmlformats.org/drawingml/2006/picture">
+                  <pic:nvPicPr>
+                    <pic:cNvPr id="0" name="Picture 1" descr="C:\Users\Fan Li\AppData\Local\Microsoft\Windows\INetCache\Content.Word\graph-visual-layout.png"/>
+                    <pic:cNvPicPr>
+                      <a:picLocks noChangeAspect="1" noChangeArrowheads="1"/>
+                    </pic:cNvPicPr>
+                  </pic:nvPicPr>
+                  <pic:blipFill rotWithShape="1">
+                    <a:blip r:embed="rId9">
+                      <a:extLst>
+                        <a:ext uri="{28A0092B-C50C-407E-A947-70E740481C1C}">
+                          <a14:useLocalDpi xmlns:a14="http://schemas.microsoft.com/office/drawing/2010/main" val="0"/>
+                        </a:ext>
+                      </a:extLst>
+                    </a:blip>
+                    <a:srcRect l="33333" r="33547"/>
+                    <a:stretch/>
+                  </pic:blipFill>
+                  <pic:spPr bwMode="auto">
+                    <a:xfrm>
+                      <a:off x="0" y="0"/>
+                      <a:ext cx="2883662" cy="1828800"/>
+                    </a:xfrm>
+                    <a:prstGeom prst="rect">
+                      <a:avLst/>
+                    </a:prstGeom>
+                    <a:noFill/>
+                    <a:ln>
+                      <a:noFill/>
+                    </a:ln>
+                    <a:extLst>
+                      <a:ext uri="{53640926-AAD7-44D8-BBD7-CCE9431645EC}">
+                        <a14:shadowObscured xmlns:a14="http://schemas.microsoft.com/office/drawing/2010/main"/>
+                      </a:ext>
+                    </a:extLst>
+                  </pic:spPr>
+                </pic:pic>
+              </a:graphicData>
+            </a:graphic>
+          </wp:inline>
+        </w:drawing>
+      </w:r>
+    </w:p>
+    <w:p>
+      <w:pPr>
+        <w:jc w:val="center"/>
+        <w:rPr>
+          <w:rFonts w:ascii="Calibri" w:hAnsi="Calibri" w:cs="Calibri"/>
+        </w:rPr>
+      </w:pPr>
+      <w:r>
+        <w:rPr>
+          <w:rFonts w:ascii="Calibri" w:hAnsi="Calibri" w:cs="Calibri"/>
+          <w:noProof/>
+        </w:rPr>
+        <w:lastRenderedPageBreak/>
+        <w:drawing>
+          <wp:inline distT="0" distB="0" distL="0" distR="0" wp14:anchorId="7FE5F719" wp14:editId="34458693">
+            <wp:extent cx="2911569" cy="1828800"/>
+            <wp:effectExtent l="0" t="0" r="3175" b="0"/>
+            <wp:docPr id="4" name="Picture 4" descr="C:\Users\Fan Li\AppData\Local\Microsoft\Windows\INetCache\Content.Word\graph-visual-layout.png"/>
+            <wp:cNvGraphicFramePr>
+              <a:graphicFrameLocks xmlns:a="http://schemas.openxmlformats.org/drawingml/2006/main" noChangeAspect="1"/>
+            </wp:cNvGraphicFramePr>
+            <a:graphic xmlns:a="http://schemas.openxmlformats.org/drawingml/2006/main">
+              <a:graphicData uri="http://schemas.openxmlformats.org/drawingml/2006/picture">
+                <pic:pic xmlns:pic="http://schemas.openxmlformats.org/drawingml/2006/picture">
+                  <pic:nvPicPr>
+                    <pic:cNvPr id="0" name="Picture 1" descr="C:\Users\Fan Li\AppData\Local\Microsoft\Windows\INetCache\Content.Word\graph-visual-layout.png"/>
+                    <pic:cNvPicPr>
+                      <a:picLocks noChangeAspect="1" noChangeArrowheads="1"/>
+                    </pic:cNvPicPr>
+                  </pic:nvPicPr>
+                  <pic:blipFill rotWithShape="1">
+                    <a:blip r:embed="rId9">
+                      <a:extLst>
+                        <a:ext uri="{28A0092B-C50C-407E-A947-70E740481C1C}">
+                          <a14:useLocalDpi xmlns:a14="http://schemas.microsoft.com/office/drawing/2010/main" val="0"/>
+                        </a:ext>
+                      </a:extLst>
+                    </a:blip>
+                    <a:srcRect l="67094" r="-534"/>
+                    <a:stretch/>
+                  </pic:blipFill>
+                  <pic:spPr bwMode="auto">
+                    <a:xfrm>
+                      <a:off x="0" y="0"/>
+                      <a:ext cx="2911569" cy="1828800"/>
+                    </a:xfrm>
+                    <a:prstGeom prst="rect">
+                      <a:avLst/>
+                    </a:prstGeom>
+                    <a:noFill/>
+                    <a:ln>
+                      <a:noFill/>
+                    </a:ln>
+                    <a:extLst>
+                      <a:ext uri="{53640926-AAD7-44D8-BBD7-CCE9431645EC}">
+                        <a14:shadowObscured xmlns:a14="http://schemas.microsoft.com/office/drawing/2010/main"/>
+                      </a:ext>
+                    </a:extLst>
+                  </pic:spPr>
+                </pic:pic>
+              </a:graphicData>
+            </a:graphic>
+          </wp:inline>
+        </w:drawing>
+      </w:r>
+    </w:p>
+    <w:p>
+      <w:pPr>
+        <w:rPr>
+          <w:rFonts w:ascii="Calibri" w:hAnsi="Calibri" w:cs="Calibri"/>
+          <w:color w:val="000000"/>
+        </w:rPr>
+      </w:pPr>
+      <w:bookmarkStart w:id="1" w:name="_GoBack"/>
       <w:r>
         <w:rPr>
           <w:rFonts w:ascii="Calibri" w:hAnsi="Calibri" w:cs="Calibri"/>
@@ -1183,6 +1313,7 @@
         <w:t xml:space="preserve"> data model.</w:t>
       </w:r>
     </w:p>
+    <w:bookmarkEnd w:id="1"/>
     <w:p>
       <w:pPr>
         <w:rPr>
@@ -2146,4 +2277,16 @@
     </a:ext>
   </a:extLst>
 </a:theme>
+</file>
+
+<file path=customXml/item1.xml><?xml version="1.0" encoding="utf-8"?>
+<b:Sources xmlns:b="http://schemas.openxmlformats.org/officeDocument/2006/bibliography" xmlns="http://schemas.openxmlformats.org/officeDocument/2006/bibliography" SelectedStyle="\APASixthEditionOfficeOnline.xsl" StyleName="APA" Version="6"/>
+</file>
+
+<file path=customXml/itemProps1.xml><?xml version="1.0" encoding="utf-8"?>
+<ds:datastoreItem xmlns:ds="http://schemas.openxmlformats.org/officeDocument/2006/customXml" ds:itemID="{502F05AA-0C80-440F-A191-2574BDDA1605}">
+  <ds:schemaRefs>
+    <ds:schemaRef ds:uri="http://schemas.openxmlformats.org/officeDocument/2006/bibliography"/>
+  </ds:schemaRefs>
+</ds:datastoreItem>
 </file>
</xml_diff>